<commit_message>
Updata Tên đề tài + Chương 1 + Chương 2
</commit_message>
<xml_diff>
--- a/18. Nguyễn Thị Thanh Thư/ThanhThu_Baocaodetai.docx
+++ b/18. Nguyễn Thị Thanh Thư/ThanhThu_Baocaodetai.docx
@@ -7,6 +7,10 @@
         <w:spacing w:before="240"/>
         <w:ind w:firstLine="0"/>
         <w:jc w:val="center"/>
+        <w:rPr>
+          <w:sz w:val="30"/>
+          <w:szCs w:val="28"/>
+        </w:rPr>
       </w:pPr>
       <w:bookmarkStart w:id="0" w:name="OLE_LINK9"/>
       <w:bookmarkStart w:id="1" w:name="OLE_LINK10"/>
@@ -15,54 +19,80 @@
       <w:bookmarkStart w:id="4" w:name="_Toc171958698"/>
       <w:bookmarkStart w:id="5" w:name="_Toc179926691"/>
       <w:r>
+        <w:rPr>
+          <w:sz w:val="30"/>
+          <w:szCs w:val="28"/>
+        </w:rPr>
         <w:t>TRƯỜNG ĐẠI HỌC KINH TẾ</w:t>
       </w:r>
     </w:p>
     <w:p>
       <w:pPr>
-        <w:spacing w:before="60" w:after="0"/>
+        <w:spacing w:before="60" w:after="0" w:line="240" w:lineRule="auto"/>
         <w:ind w:firstLine="0"/>
         <w:jc w:val="center"/>
         <w:rPr>
           <w:b/>
+          <w:sz w:val="34"/>
+          <w:szCs w:val="28"/>
         </w:rPr>
       </w:pPr>
       <w:r>
         <w:rPr>
           <w:b/>
+          <w:sz w:val="34"/>
+          <w:szCs w:val="28"/>
         </w:rPr>
         <w:t>KHOA THỐNG KÊ – TIN HỌC</w:t>
       </w:r>
     </w:p>
     <w:p>
       <w:pPr>
-        <w:spacing w:before="0"/>
+        <w:spacing w:before="0" w:line="120" w:lineRule="auto"/>
         <w:ind w:firstLine="0"/>
         <w:jc w:val="center"/>
-      </w:pPr>
-      <w:r>
+        <w:rPr>
+          <w:sz w:val="24"/>
+          <w:szCs w:val="24"/>
+        </w:rPr>
+      </w:pPr>
+      <w:r>
+        <w:rPr>
+          <w:sz w:val="24"/>
+          <w:szCs w:val="24"/>
+        </w:rPr>
         <w:t>–––––––––––––––––––––––––––––––</w:t>
       </w:r>
     </w:p>
     <w:p>
       <w:pPr>
-        <w:spacing w:before="0"/>
+        <w:spacing w:before="0" w:line="240" w:lineRule="auto"/>
         <w:ind w:firstLine="0"/>
         <w:jc w:val="center"/>
-      </w:pPr>
-    </w:p>
-    <w:p>
-      <w:pPr>
-        <w:spacing w:before="0"/>
+        <w:rPr>
+          <w:sz w:val="24"/>
+          <w:szCs w:val="24"/>
+        </w:rPr>
+      </w:pPr>
+    </w:p>
+    <w:p>
+      <w:pPr>
+        <w:spacing w:before="0" w:line="240" w:lineRule="auto"/>
         <w:ind w:firstLine="0"/>
         <w:jc w:val="center"/>
+        <w:rPr>
+          <w:sz w:val="24"/>
+          <w:szCs w:val="24"/>
+        </w:rPr>
       </w:pPr>
       <w:r>
         <w:rPr>
           <w:noProof/>
+          <w:sz w:val="24"/>
+          <w:szCs w:val="24"/>
         </w:rPr>
         <w:drawing>
-          <wp:inline distT="0" distB="0" distL="0" distR="0" wp14:anchorId="627B5D45" wp14:editId="16F43A85">
+          <wp:inline distT="0" distB="0" distL="0" distR="0" wp14:anchorId="06D2D821" wp14:editId="61BA1991">
             <wp:extent cx="552894" cy="552894"/>
             <wp:effectExtent l="0" t="0" r="0" b="0"/>
             <wp:docPr id="1" name="Picture 1"/>
@@ -113,71 +143,89 @@
     </w:p>
     <w:p>
       <w:pPr>
-        <w:spacing w:before="0"/>
+        <w:spacing w:before="0" w:line="240" w:lineRule="auto"/>
         <w:ind w:firstLine="0"/>
         <w:jc w:val="center"/>
-      </w:pPr>
-    </w:p>
-    <w:p>
-      <w:pPr>
-        <w:spacing w:before="0"/>
+        <w:rPr>
+          <w:sz w:val="24"/>
+          <w:szCs w:val="24"/>
+        </w:rPr>
+      </w:pPr>
+    </w:p>
+    <w:p>
+      <w:pPr>
+        <w:spacing w:before="0" w:line="240" w:lineRule="auto"/>
         <w:ind w:firstLine="0"/>
         <w:jc w:val="center"/>
-      </w:pPr>
-    </w:p>
-    <w:p>
-      <w:pPr>
-        <w:spacing w:before="0"/>
+        <w:rPr>
+          <w:sz w:val="24"/>
+          <w:szCs w:val="24"/>
+        </w:rPr>
+      </w:pPr>
+    </w:p>
+    <w:p>
+      <w:pPr>
+        <w:spacing w:before="0" w:line="240" w:lineRule="auto"/>
         <w:ind w:firstLine="0"/>
         <w:jc w:val="center"/>
-      </w:pPr>
-    </w:p>
-    <w:p>
-      <w:pPr>
-        <w:spacing w:before="60" w:after="0"/>
+        <w:rPr>
+          <w:sz w:val="24"/>
+          <w:szCs w:val="24"/>
+        </w:rPr>
+      </w:pPr>
+    </w:p>
+    <w:p>
+      <w:pPr>
+        <w:spacing w:before="60" w:after="0" w:line="240" w:lineRule="auto"/>
         <w:ind w:firstLine="0"/>
         <w:jc w:val="center"/>
         <w:rPr>
           <w:b/>
+          <w:sz w:val="36"/>
+          <w:szCs w:val="34"/>
         </w:rPr>
       </w:pPr>
       <w:r>
         <w:rPr>
           <w:b/>
-        </w:rPr>
-        <w:t xml:space="preserve">BÁO CÁO </w:t>
+          <w:sz w:val="36"/>
+          <w:szCs w:val="34"/>
+        </w:rPr>
+        <w:t>BÁO CÁO T</w:t>
       </w:r>
       <w:r>
         <w:rPr>
           <w:b/>
-        </w:rPr>
-        <w:t>T</w:t>
+          <w:sz w:val="36"/>
+          <w:szCs w:val="34"/>
+        </w:rPr>
+        <w:t xml:space="preserve">HỰC TẬP NGHỀ </w:t>
       </w:r>
       <w:r>
         <w:rPr>
           <w:b/>
-        </w:rPr>
-        <w:t xml:space="preserve">HỰC TẬP NGHỀ </w:t>
-      </w:r>
-      <w:r>
-        <w:rPr>
-          <w:b/>
+          <w:sz w:val="36"/>
+          <w:szCs w:val="34"/>
         </w:rPr>
         <w:t>NGHIỆP</w:t>
       </w:r>
     </w:p>
     <w:p>
       <w:pPr>
-        <w:spacing w:before="600" w:after="0"/>
+        <w:spacing w:before="600" w:after="0" w:line="240" w:lineRule="auto"/>
         <w:ind w:firstLine="0"/>
         <w:jc w:val="center"/>
         <w:rPr>
           <w:b/>
+          <w:sz w:val="30"/>
+          <w:szCs w:val="34"/>
         </w:rPr>
       </w:pPr>
       <w:r>
         <w:rPr>
           <w:b/>
+          <w:sz w:val="30"/>
+          <w:szCs w:val="34"/>
         </w:rPr>
         <w:t>NGÀNH HỆ THỐNG THÔNG TIN QUẢN LÝ</w:t>
       </w:r>
@@ -189,77 +237,91 @@
         <w:jc w:val="center"/>
         <w:rPr>
           <w:b/>
+          <w:sz w:val="28"/>
+          <w:szCs w:val="24"/>
         </w:rPr>
       </w:pPr>
       <w:r>
         <w:rPr>
           <w:b/>
+          <w:sz w:val="28"/>
+          <w:szCs w:val="24"/>
         </w:rPr>
         <w:t>CHUYÊN NGÀNH</w:t>
       </w:r>
       <w:r>
         <w:rPr>
           <w:b/>
+          <w:sz w:val="28"/>
+          <w:szCs w:val="24"/>
         </w:rPr>
         <w:t xml:space="preserve"> </w:t>
       </w:r>
       <w:r>
         <w:rPr>
           <w:b/>
+          <w:sz w:val="28"/>
+          <w:szCs w:val="24"/>
         </w:rPr>
         <w:t>QUẢN TRỊ HỆ THỐNG THÔNG TIN</w:t>
       </w:r>
       <w:r>
         <w:rPr>
           <w:b/>
+          <w:sz w:val="28"/>
+          <w:szCs w:val="24"/>
         </w:rPr>
         <w:t xml:space="preserve"> </w:t>
       </w:r>
     </w:p>
     <w:p>
       <w:pPr>
-        <w:spacing w:after="120"/>
+        <w:spacing w:before="0" w:after="0"/>
         <w:ind w:firstLine="0"/>
         <w:jc w:val="center"/>
         <w:rPr>
           <w:b/>
-          <w:bCs/>
-        </w:rPr>
-      </w:pPr>
-      <w:r>
+        </w:rPr>
+      </w:pPr>
+    </w:p>
+    <w:p>
+      <w:pPr>
+        <w:spacing w:before="0" w:after="0"/>
+        <w:ind w:firstLine="0"/>
+        <w:jc w:val="center"/>
         <w:rPr>
           <w:b/>
           <w:bCs/>
-        </w:rPr>
-        <w:t>&lt;</w:t>
-      </w:r>
+          <w:sz w:val="28"/>
+          <w:szCs w:val="28"/>
+          <w:lang w:val="vi-VN"/>
+        </w:rPr>
+      </w:pPr>
       <w:r>
         <w:rPr>
           <w:b/>
           <w:bCs/>
-        </w:rPr>
-        <w:t>TÊN ĐỀ TÀI</w:t>
+          <w:sz w:val="28"/>
+          <w:szCs w:val="28"/>
+          <w:lang w:val="vi-VN"/>
+        </w:rPr>
+        <w:t xml:space="preserve">PHÂN TÍCH VÀ TRỰC QUAN HOÁ DỮ LIỆU </w:t>
       </w:r>
       <w:r>
         <w:rPr>
           <w:b/>
           <w:bCs/>
-        </w:rPr>
-        <w:t>&gt;</w:t>
+          <w:sz w:val="28"/>
+          <w:szCs w:val="28"/>
+          <w:lang w:val="vi-VN"/>
+        </w:rPr>
+        <w:t>TRUY CẬP INTERNET CỦA TRẺ EM VÀ THANH NIÊN TRÊN TOÀN CẦU</w:t>
       </w:r>
     </w:p>
     <w:p>
       <w:pPr>
         <w:spacing w:before="0"/>
         <w:ind w:firstLine="0"/>
-        <w:jc w:val="center"/>
-      </w:pPr>
-    </w:p>
-    <w:p>
-      <w:pPr>
-        <w:spacing w:before="0"/>
-        <w:ind w:firstLine="0"/>
-        <w:jc w:val="center"/>
       </w:pPr>
     </w:p>
     <w:p>
@@ -525,6 +587,19 @@
         <w:spacing w:before="0"/>
         <w:ind w:firstLine="0"/>
         <w:jc w:val="center"/>
+      </w:pPr>
+    </w:p>
+    <w:p>
+      <w:pPr>
+        <w:spacing w:before="0"/>
+        <w:ind w:firstLine="0"/>
+        <w:jc w:val="center"/>
+      </w:pPr>
+    </w:p>
+    <w:p>
+      <w:pPr>
+        <w:spacing w:before="0"/>
+        <w:ind w:firstLine="0"/>
       </w:pPr>
     </w:p>
     <w:p>
@@ -18048,8 +18123,8 @@
           <w:lang w:val="vi-VN"/>
         </w:rPr>
       </w:pPr>
-      <w:bookmarkStart w:id="27" w:name="_Toc428093756"/>
-      <w:bookmarkStart w:id="28" w:name="_Toc109208637"/>
+      <w:bookmarkStart w:id="27" w:name="_Toc109208637"/>
+      <w:bookmarkStart w:id="28" w:name="_Toc428093756"/>
       <w:r>
         <w:rPr>
           <w:sz w:val="26"/>
@@ -18084,7 +18159,7 @@
         </w:rPr>
         <w:t xml:space="preserve"> python</w:t>
       </w:r>
-      <w:bookmarkEnd w:id="28"/>
+      <w:bookmarkEnd w:id="27"/>
     </w:p>
     <w:p>
       <w:pPr>
@@ -18095,7 +18170,7 @@
         </w:rPr>
       </w:pPr>
       <w:bookmarkStart w:id="29" w:name="_Toc109208638"/>
-      <w:bookmarkEnd w:id="27"/>
+      <w:bookmarkEnd w:id="28"/>
       <w:r>
         <w:rPr>
           <w:sz w:val="26"/>
@@ -18258,14 +18333,27 @@
                             <w:r>
                               <w:t>.</w:t>
                             </w:r>
-                            <w:fldSimple w:instr=" SEQ Hình \* ARABIC \s 0 ">
-                              <w:r>
-                                <w:rPr>
-                                  <w:noProof/>
-                                </w:rPr>
-                                <w:t>1</w:t>
-                              </w:r>
-                            </w:fldSimple>
+                            <w:r>
+                              <w:fldChar w:fldCharType="begin"/>
+                            </w:r>
+                            <w:r>
+                              <w:instrText xml:space="preserve"> SEQ Hình \* ARABIC \s 0 </w:instrText>
+                            </w:r>
+                            <w:r>
+                              <w:fldChar w:fldCharType="separate"/>
+                            </w:r>
+                            <w:r>
+                              <w:rPr>
+                                <w:noProof/>
+                              </w:rPr>
+                              <w:t>1</w:t>
+                            </w:r>
+                            <w:r>
+                              <w:rPr>
+                                <w:noProof/>
+                              </w:rPr>
+                              <w:fldChar w:fldCharType="end"/>
+                            </w:r>
                             <w:r>
                               <w:rPr>
                                 <w:lang w:val="vi-VN"/>
@@ -18334,14 +18422,27 @@
                       <w:r>
                         <w:t>.</w:t>
                       </w:r>
-                      <w:fldSimple w:instr=" SEQ Hình \* ARABIC \s 0 ">
-                        <w:r>
-                          <w:rPr>
-                            <w:noProof/>
-                          </w:rPr>
-                          <w:t>1</w:t>
-                        </w:r>
-                      </w:fldSimple>
+                      <w:r>
+                        <w:fldChar w:fldCharType="begin"/>
+                      </w:r>
+                      <w:r>
+                        <w:instrText xml:space="preserve"> SEQ Hình \* ARABIC \s 0 </w:instrText>
+                      </w:r>
+                      <w:r>
+                        <w:fldChar w:fldCharType="separate"/>
+                      </w:r>
+                      <w:r>
+                        <w:rPr>
+                          <w:noProof/>
+                        </w:rPr>
+                        <w:t>1</w:t>
+                      </w:r>
+                      <w:r>
+                        <w:rPr>
+                          <w:noProof/>
+                        </w:rPr>
+                        <w:fldChar w:fldCharType="end"/>
+                      </w:r>
                       <w:r>
                         <w:rPr>
                           <w:lang w:val="vi-VN"/>
@@ -28905,7 +29006,7 @@
       <w:rPr>
         <w:noProof/>
       </w:rPr>
-      <w:pict w14:anchorId="78302C2E">
+      <w:pict w14:anchorId="13A637EF">
         <v:shapetype id="_x0000_t75" coordsize="21600,21600" o:spt="75" o:preferrelative="t" path="m@4@5l@4@11@9@11@9@5xe" filled="f" stroked="f">
           <v:stroke joinstyle="miter"/>
           <v:formulas>
@@ -28945,7 +29046,7 @@
       <w:rPr>
         <w:noProof/>
       </w:rPr>
-      <w:pict w14:anchorId="04B33FD6">
+      <w:pict w14:anchorId="4A5D3D15">
         <v:shapetype id="_x0000_t75" coordsize="21600,21600" o:spt="75" o:preferrelative="t" path="m@4@5l@4@11@9@11@9@5xe" filled="f" stroked="f">
           <v:stroke joinstyle="miter"/>
           <v:formulas>
@@ -28985,7 +29086,7 @@
       <w:rPr>
         <w:noProof/>
       </w:rPr>
-      <w:pict w14:anchorId="78F27BB9">
+      <w:pict w14:anchorId="7644C8A1">
         <v:shapetype id="_x0000_t75" coordsize="21600,21600" o:spt="75" o:preferrelative="t" path="m@4@5l@4@11@9@11@9@5xe" filled="f" stroked="f">
           <v:stroke joinstyle="miter"/>
           <v:formulas>
@@ -29025,7 +29126,7 @@
       <w:rPr>
         <w:noProof/>
       </w:rPr>
-      <w:pict w14:anchorId="749B927D">
+      <w:pict w14:anchorId="49682FE4">
         <v:shapetype id="_x0000_t75" coordsize="21600,21600" o:spt="75" o:preferrelative="t" path="m@4@5l@4@11@9@11@9@5xe" filled="f" stroked="f">
           <v:stroke joinstyle="miter"/>
           <v:formulas>
@@ -29065,7 +29166,7 @@
       <w:rPr>
         <w:noProof/>
       </w:rPr>
-      <w:pict w14:anchorId="22F57B93">
+      <w:pict w14:anchorId="1FFB2D75">
         <v:shapetype id="_x0000_t75" coordsize="21600,21600" o:spt="75" o:preferrelative="t" path="m@4@5l@4@11@9@11@9@5xe" filled="f" stroked="f">
           <v:stroke joinstyle="miter"/>
           <v:formulas>

</xml_diff>